<commit_message>
Bigger file group fix, docs update.
</commit_message>
<xml_diff>
--- a/docs/BitReconstructor_Logo.docx
+++ b/docs/BitReconstructor_Logo.docx
@@ -42,6 +42,7 @@
       <w:pPr>
         <w:spacing w:line="240" w:lineRule="auto"/>
         <w:rPr>
+          <w:color w:val="70AD47" w:themeColor="accent6"/>
           <w:spacing w:val="36"/>
           <w:lang w:val="en-US"/>
         </w:rPr>
@@ -89,12 +90,453 @@
     </w:p>
     <w:p>
       <w:pPr>
-        <w:rPr>
+        <w:spacing w:line="240" w:lineRule="auto"/>
+        <w:rPr>
+          <w:color w:val="70AD47" w:themeColor="accent6"/>
+          <w:spacing w:val="36"/>
+          <w:lang w:val="en-US"/>
+        </w:rPr>
+      </w:pPr>
+    </w:p>
+    <w:p>
+      <w:pPr>
+        <w:pStyle w:val="a6"/>
+        <w:rPr>
+          <w:rFonts w:asciiTheme="minorHAnsi" w:hAnsiTheme="minorHAnsi"/>
+          <w:color w:val="A8D08D" w:themeColor="accent6" w:themeTint="99"/>
+        </w:rPr>
+      </w:pPr>
+    </w:p>
+    <w:p>
+      <w:pPr>
+        <w:pStyle w:val="a6"/>
+        <w:rPr>
+          <w:rFonts w:ascii="Bauhaus 93" w:hAnsi="Bauhaus 93"/>
+          <w:color w:val="00B050"/>
+          <w:lang w:val="en-US"/>
+        </w:rPr>
+      </w:pPr>
+      <w:r>
+        <w:rPr>
+          <w:rFonts w:ascii="Bauhaus 93" w:hAnsi="Bauhaus 93"/>
+          <w:color w:val="A8D08D" w:themeColor="accent6" w:themeTint="99"/>
+          <w:lang w:val="en-US"/>
+        </w:rPr>
+        <w:t xml:space="preserve">  </w:t>
+      </w:r>
+      <w:r>
+        <w:rPr>
+          <w:rFonts w:ascii="Bauhaus 93" w:hAnsi="Bauhaus 93"/>
+          <w:color w:val="A8D08D" w:themeColor="accent6" w:themeTint="99"/>
+          <w:u w:val="single"/>
+          <w:lang w:val="en-US"/>
+        </w:rPr>
+        <w:t>Bit</w:t>
+      </w:r>
+      <w:r>
+        <w:rPr>
+          <w:rFonts w:ascii="Bauhaus 93" w:hAnsi="Bauhaus 93"/>
+          <w:color w:val="00B050"/>
+          <w:u w:val="single"/>
+          <w:lang w:val="en-US"/>
+        </w:rPr>
+        <w:t>Reconstructor</w:t>
+      </w:r>
+    </w:p>
+    <w:p>
+      <w:pPr>
+        <w:spacing w:after="0" w:line="240" w:lineRule="auto"/>
+        <w:rPr>
+          <w:color w:val="70AD47" w:themeColor="accent6"/>
+          <w:spacing w:val="36"/>
+          <w:lang w:val="en-US"/>
+        </w:rPr>
+      </w:pPr>
+      <w:r>
+        <w:rPr>
+          <w:color w:val="A8D08D" w:themeColor="accent6" w:themeTint="99"/>
+          <w:spacing w:val="20"/>
+          <w:lang w:val="en-US"/>
+        </w:rPr>
+        <w:t xml:space="preserve">    </w:t>
+      </w:r>
+      <w:r>
+        <w:rPr>
+          <w:color w:val="A8D08D" w:themeColor="accent6" w:themeTint="99"/>
+          <w:spacing w:val="36"/>
+          <w:lang w:val="en-US"/>
+        </w:rPr>
+        <w:t xml:space="preserve">Data </w:t>
+      </w:r>
+      <w:r>
+        <w:rPr>
+          <w:color w:val="70AD47" w:themeColor="accent6"/>
+          <w:spacing w:val="36"/>
+          <w:lang w:val="en-US"/>
+        </w:rPr>
+        <w:t>Protection</w:t>
+      </w:r>
+    </w:p>
+    <w:p>
+      <w:pPr>
+        <w:spacing w:line="240" w:lineRule="auto"/>
+        <w:ind w:left="284"/>
+        <w:rPr>
+          <w:color w:val="A8D08D" w:themeColor="accent6" w:themeTint="99"/>
+          <w:spacing w:val="36"/>
+          <w:lang w:val="en-US"/>
+        </w:rPr>
+      </w:pPr>
+      <w:r>
+        <w:rPr>
+          <w:color w:val="A8D08D" w:themeColor="accent6" w:themeTint="99"/>
+          <w:spacing w:val="36"/>
+          <w:lang w:val="en-US"/>
+        </w:rPr>
+        <w:t>BR</w:t>
+      </w:r>
+      <w:r>
+        <w:rPr>
+          <w:color w:val="A8D08D" w:themeColor="accent6" w:themeTint="99"/>
+          <w:spacing w:val="36"/>
+          <w:lang w:val="en-US"/>
+        </w:rPr>
+        <w:t>-</w:t>
+      </w:r>
+      <w:r>
+        <w:rPr>
+          <w:color w:val="A8D08D" w:themeColor="accent6" w:themeTint="99"/>
+          <w:spacing w:val="36"/>
+          <w:lang w:val="en-US"/>
+        </w:rPr>
+        <w:t>L</w:t>
+      </w:r>
+      <w:r>
+        <w:rPr>
+          <w:color w:val="A8D08D" w:themeColor="accent6" w:themeTint="99"/>
+          <w:spacing w:val="36"/>
+          <w:lang w:val="en-US"/>
+        </w:rPr>
+        <w:t>1</w:t>
+      </w:r>
+    </w:p>
+    <w:p>
+      <w:pPr>
+        <w:spacing w:line="240" w:lineRule="auto"/>
+        <w:ind w:left="284"/>
+        <w:rPr>
+          <w:color w:val="A8D08D" w:themeColor="accent6" w:themeTint="99"/>
+          <w:spacing w:val="36"/>
+          <w:lang w:val="en-US"/>
+        </w:rPr>
+      </w:pPr>
+    </w:p>
+    <w:p>
+      <w:pPr>
+        <w:spacing w:line="240" w:lineRule="auto"/>
+        <w:ind w:left="284"/>
+        <w:rPr>
+          <w:color w:val="A8D08D" w:themeColor="accent6" w:themeTint="99"/>
+          <w:spacing w:val="36"/>
+          <w:lang w:val="en-US"/>
+        </w:rPr>
+      </w:pPr>
+    </w:p>
+    <w:p>
+      <w:pPr>
+        <w:pStyle w:val="a6"/>
+        <w:rPr>
+          <w:rFonts w:ascii="Bauhaus 93" w:hAnsi="Bauhaus 93"/>
+          <w:color w:val="00B050"/>
+          <w:lang w:val="en-US"/>
+        </w:rPr>
+      </w:pPr>
+      <w:r>
+        <w:rPr>
+          <w:rFonts w:ascii="Bauhaus 93" w:hAnsi="Bauhaus 93"/>
+          <w:color w:val="A8D08D" w:themeColor="accent6" w:themeTint="99"/>
+          <w:lang w:val="en-US"/>
+        </w:rPr>
+        <w:t xml:space="preserve">  </w:t>
+      </w:r>
+      <w:r>
+        <w:rPr>
+          <w:rFonts w:ascii="Bauhaus 93" w:hAnsi="Bauhaus 93"/>
+          <w:color w:val="A8D08D" w:themeColor="accent6" w:themeTint="99"/>
+          <w:u w:val="single"/>
+          <w:lang w:val="en-US"/>
+        </w:rPr>
+        <w:t>Bit</w:t>
+      </w:r>
+      <w:r>
+        <w:rPr>
+          <w:rFonts w:ascii="Bauhaus 93" w:hAnsi="Bauhaus 93"/>
+          <w:color w:val="00B050"/>
+          <w:u w:val="single"/>
+          <w:lang w:val="en-US"/>
+        </w:rPr>
+        <w:t>Reconstructor</w:t>
+      </w:r>
+    </w:p>
+    <w:p>
+      <w:pPr>
+        <w:spacing w:after="0" w:line="240" w:lineRule="auto"/>
+        <w:rPr>
+          <w:color w:val="70AD47" w:themeColor="accent6"/>
+          <w:spacing w:val="36"/>
+          <w:lang w:val="en-US"/>
+        </w:rPr>
+      </w:pPr>
+      <w:r>
+        <w:rPr>
+          <w:color w:val="A8D08D" w:themeColor="accent6" w:themeTint="99"/>
+          <w:spacing w:val="20"/>
+          <w:lang w:val="en-US"/>
+        </w:rPr>
+        <w:t xml:space="preserve">    </w:t>
+      </w:r>
+      <w:r>
+        <w:rPr>
+          <w:color w:val="A8D08D" w:themeColor="accent6" w:themeTint="99"/>
+          <w:spacing w:val="36"/>
+          <w:lang w:val="en-US"/>
+        </w:rPr>
+        <w:t xml:space="preserve">Data </w:t>
+      </w:r>
+      <w:r>
+        <w:rPr>
+          <w:color w:val="70AD47" w:themeColor="accent6"/>
+          <w:spacing w:val="36"/>
+          <w:lang w:val="en-US"/>
+        </w:rPr>
+        <w:t>Protection</w:t>
+      </w:r>
+    </w:p>
+    <w:p>
+      <w:pPr>
+        <w:spacing w:line="240" w:lineRule="auto"/>
+        <w:ind w:left="284"/>
+        <w:rPr>
+          <w:color w:val="A8D08D" w:themeColor="accent6" w:themeTint="99"/>
+          <w:spacing w:val="36"/>
+          <w:lang w:val="en-US"/>
+        </w:rPr>
+      </w:pPr>
+      <w:r>
+        <w:rPr>
+          <w:color w:val="A8D08D" w:themeColor="accent6" w:themeTint="99"/>
+          <w:spacing w:val="36"/>
+          <w:lang w:val="en-US"/>
+        </w:rPr>
+        <w:t>BR</w:t>
+      </w:r>
+      <w:r>
+        <w:rPr>
+          <w:color w:val="A8D08D" w:themeColor="accent6" w:themeTint="99"/>
+          <w:spacing w:val="36"/>
+          <w:lang w:val="en-US"/>
+        </w:rPr>
+        <w:t>-</w:t>
+      </w:r>
+      <w:r>
+        <w:rPr>
+          <w:color w:val="A8D08D" w:themeColor="accent6" w:themeTint="99"/>
+          <w:spacing w:val="36"/>
+          <w:lang w:val="en-US"/>
+        </w:rPr>
+        <w:t>L</w:t>
+      </w:r>
+      <w:r>
+        <w:rPr>
+          <w:color w:val="A8D08D" w:themeColor="accent6" w:themeTint="99"/>
+          <w:spacing w:val="36"/>
+          <w:lang w:val="en-US"/>
+        </w:rPr>
+        <w:t>2</w:t>
+      </w:r>
+    </w:p>
+    <w:p>
+      <w:pPr>
+        <w:spacing w:line="240" w:lineRule="auto"/>
+        <w:ind w:left="284"/>
+        <w:rPr>
+          <w:color w:val="A8D08D" w:themeColor="accent6" w:themeTint="99"/>
+          <w:spacing w:val="36"/>
+          <w:lang w:val="en-US"/>
+        </w:rPr>
+      </w:pPr>
+    </w:p>
+    <w:p>
+      <w:pPr>
+        <w:spacing w:line="240" w:lineRule="auto"/>
+        <w:ind w:left="284"/>
+        <w:rPr>
+          <w:color w:val="A8D08D" w:themeColor="accent6" w:themeTint="99"/>
+          <w:spacing w:val="36"/>
           <w:lang w:val="en-US"/>
         </w:rPr>
       </w:pPr>
       <w:bookmarkStart w:id="0" w:name="_GoBack"/>
       <w:bookmarkEnd w:id="0"/>
+    </w:p>
+    <w:p>
+      <w:pPr>
+        <w:pStyle w:val="a6"/>
+        <w:rPr>
+          <w:rFonts w:ascii="Bauhaus 93" w:hAnsi="Bauhaus 93"/>
+          <w:color w:val="00B050"/>
+          <w:lang w:val="en-US"/>
+        </w:rPr>
+      </w:pPr>
+      <w:r>
+        <w:rPr>
+          <w:rFonts w:ascii="Bauhaus 93" w:hAnsi="Bauhaus 93"/>
+          <w:color w:val="A8D08D" w:themeColor="accent6" w:themeTint="99"/>
+          <w:lang w:val="en-US"/>
+        </w:rPr>
+        <w:t xml:space="preserve">  </w:t>
+      </w:r>
+      <w:r>
+        <w:rPr>
+          <w:rFonts w:ascii="Bauhaus 93" w:hAnsi="Bauhaus 93"/>
+          <w:color w:val="A8D08D" w:themeColor="accent6" w:themeTint="99"/>
+          <w:u w:val="single"/>
+          <w:lang w:val="en-US"/>
+        </w:rPr>
+        <w:t>Bit</w:t>
+      </w:r>
+      <w:r>
+        <w:rPr>
+          <w:rFonts w:ascii="Bauhaus 93" w:hAnsi="Bauhaus 93"/>
+          <w:color w:val="00B050"/>
+          <w:u w:val="single"/>
+          <w:lang w:val="en-US"/>
+        </w:rPr>
+        <w:t>Reconstructor</w:t>
+      </w:r>
+    </w:p>
+    <w:p>
+      <w:pPr>
+        <w:spacing w:after="0" w:line="240" w:lineRule="auto"/>
+        <w:rPr>
+          <w:color w:val="70AD47" w:themeColor="accent6"/>
+          <w:spacing w:val="36"/>
+          <w:lang w:val="en-US"/>
+        </w:rPr>
+      </w:pPr>
+      <w:r>
+        <w:rPr>
+          <w:color w:val="A8D08D" w:themeColor="accent6" w:themeTint="99"/>
+          <w:spacing w:val="20"/>
+          <w:lang w:val="en-US"/>
+        </w:rPr>
+        <w:t xml:space="preserve">    </w:t>
+      </w:r>
+      <w:r>
+        <w:rPr>
+          <w:color w:val="A8D08D" w:themeColor="accent6" w:themeTint="99"/>
+          <w:spacing w:val="36"/>
+          <w:lang w:val="en-US"/>
+        </w:rPr>
+        <w:t xml:space="preserve">Data </w:t>
+      </w:r>
+      <w:r>
+        <w:rPr>
+          <w:color w:val="70AD47" w:themeColor="accent6"/>
+          <w:spacing w:val="36"/>
+          <w:lang w:val="en-US"/>
+        </w:rPr>
+        <w:t>Protection</w:t>
+      </w:r>
+    </w:p>
+    <w:p>
+      <w:pPr>
+        <w:spacing w:line="240" w:lineRule="auto"/>
+        <w:ind w:left="284"/>
+        <w:rPr>
+          <w:color w:val="A8D08D" w:themeColor="accent6" w:themeTint="99"/>
+          <w:spacing w:val="36"/>
+          <w:lang w:val="en-US"/>
+        </w:rPr>
+      </w:pPr>
+      <w:r>
+        <w:rPr>
+          <w:color w:val="A8D08D" w:themeColor="accent6" w:themeTint="99"/>
+          <w:spacing w:val="36"/>
+          <w:lang w:val="en-US"/>
+        </w:rPr>
+        <w:t>BR</w:t>
+      </w:r>
+      <w:r>
+        <w:rPr>
+          <w:color w:val="A8D08D" w:themeColor="accent6" w:themeTint="99"/>
+          <w:spacing w:val="36"/>
+          <w:lang w:val="en-US"/>
+        </w:rPr>
+        <w:t>-</w:t>
+      </w:r>
+      <w:r>
+        <w:rPr>
+          <w:color w:val="A8D08D" w:themeColor="accent6" w:themeTint="99"/>
+          <w:spacing w:val="36"/>
+          <w:lang w:val="en-US"/>
+        </w:rPr>
+        <w:t>L</w:t>
+      </w:r>
+      <w:r>
+        <w:rPr>
+          <w:color w:val="A8D08D" w:themeColor="accent6" w:themeTint="99"/>
+          <w:spacing w:val="36"/>
+          <w:lang w:val="en-US"/>
+        </w:rPr>
+        <w:t>1</w:t>
+      </w:r>
+      <w:r>
+        <w:rPr>
+          <w:color w:val="A8D08D" w:themeColor="accent6" w:themeTint="99"/>
+          <w:spacing w:val="36"/>
+          <w:lang w:val="en-US"/>
+        </w:rPr>
+        <w:t>/L2</w:t>
+      </w:r>
+    </w:p>
+    <w:p>
+      <w:pPr>
+        <w:spacing w:line="240" w:lineRule="auto"/>
+        <w:ind w:left="284"/>
+        <w:rPr>
+          <w:color w:val="A8D08D" w:themeColor="accent6" w:themeTint="99"/>
+          <w:spacing w:val="36"/>
+          <w:lang w:val="en-US"/>
+        </w:rPr>
+      </w:pPr>
+    </w:p>
+    <w:p>
+      <w:pPr>
+        <w:spacing w:line="240" w:lineRule="auto"/>
+        <w:ind w:left="284"/>
+        <w:rPr>
+          <w:color w:val="A8D08D" w:themeColor="accent6" w:themeTint="99"/>
+          <w:spacing w:val="36"/>
+          <w:lang w:val="en-US"/>
+        </w:rPr>
+      </w:pPr>
+    </w:p>
+    <w:p>
+      <w:pPr>
+        <w:spacing w:line="240" w:lineRule="auto"/>
+        <w:rPr>
+          <w:spacing w:val="36"/>
+          <w:lang w:val="en-US"/>
+        </w:rPr>
+      </w:pPr>
+    </w:p>
+    <w:p>
+      <w:pPr>
+        <w:rPr>
+          <w:lang w:val="en-US"/>
+        </w:rPr>
+      </w:pPr>
     </w:p>
     <w:sectPr>
       <w:pgSz w:w="11906" w:h="16838"/>
@@ -108,7 +550,7 @@
 
 <file path=word/numbering.xml><?xml version="1.0" encoding="utf-8"?>
 <w:numbering xmlns:wpc="http://schemas.microsoft.com/office/word/2010/wordprocessingCanvas" xmlns:mc="http://schemas.openxmlformats.org/markup-compatibility/2006" xmlns:o="urn:schemas-microsoft-com:office:office" xmlns:r="http://schemas.openxmlformats.org/officeDocument/2006/relationships" xmlns:m="http://schemas.openxmlformats.org/officeDocument/2006/math" xmlns:v="urn:schemas-microsoft-com:vml" xmlns:wp14="http://schemas.microsoft.com/office/word/2010/wordprocessingDrawing" xmlns:wp="http://schemas.openxmlformats.org/drawingml/2006/wordprocessingDrawing" xmlns:w10="urn:schemas-microsoft-com:office:word" xmlns:w="http://schemas.openxmlformats.org/wordprocessingml/2006/main" xmlns:w14="http://schemas.microsoft.com/office/word/2010/wordml" xmlns:w15="http://schemas.microsoft.com/office/word/2012/wordml" xmlns:wpg="http://schemas.microsoft.com/office/word/2010/wordprocessingGroup" xmlns:wpi="http://schemas.microsoft.com/office/word/2010/wordprocessingInk" xmlns:wne="http://schemas.microsoft.com/office/word/2006/wordml" xmlns:wps="http://schemas.microsoft.com/office/word/2010/wordprocessingShape" mc:Ignorable="w14 w15 wp14">
-  <w:abstractNum w:abstractNumId="0">
+  <w:abstractNum w:abstractNumId="0" w15:restartNumberingAfterBreak="0">
     <w:nsid w:val="3EB451C3"/>
     <w:multiLevelType w:val="hybridMultilevel"/>
     <w:tmpl w:val="8F16DD84"/>

</xml_diff>